<commit_message>
Zamiana htmlWorkshop na pomoc w pdf.
</commit_message>
<xml_diff>
--- a/Docs/Dokumentacja użytkownika RemaGUM.docx
+++ b/Docs/Dokumentacja użytkownika RemaGUM.docx
@@ -2,6 +2,8 @@
 <file path=word/document.xml><?xml version="1.0" encoding="utf-8"?>
 <w:document xmlns:wpc="http://schemas.microsoft.com/office/word/2010/wordprocessingCanvas" xmlns:cx="http://schemas.microsoft.com/office/drawing/2014/chartex" xmlns:cx1="http://schemas.microsoft.com/office/drawing/2015/9/8/chartex" xmlns:cx2="http://schemas.microsoft.com/office/drawing/2015/10/21/chartex" xmlns:cx3="http://schemas.microsoft.com/office/drawing/2016/5/9/chartex" xmlns:cx4="http://schemas.microsoft.com/office/drawing/2016/5/10/chartex" xmlns:cx5="http://schemas.microsoft.com/office/drawing/2016/5/11/chartex" xmlns:cx6="http://schemas.microsoft.com/office/drawing/2016/5/12/chartex" xmlns:cx7="http://schemas.microsoft.com/office/drawing/2016/5/13/chartex" xmlns:cx8="http://schemas.microsoft.com/office/drawing/2016/5/14/chartex" xmlns:mc="http://schemas.openxmlformats.org/markup-compatibility/2006" xmlns:aink="http://schemas.microsoft.com/office/drawing/2016/ink" xmlns:am3d="http://schemas.microsoft.com/office/drawing/2017/model3d" xmlns:o="urn:schemas-microsoft-com:office:office" xmlns:r="http://schemas.openxmlformats.org/officeDocument/2006/relationships" xmlns:m="http://schemas.openxmlformats.org/officeDocument/2006/math" xmlns:v="urn:schemas-microsoft-com:vml" xmlns:wp14="http://schemas.microsoft.com/office/word/2010/wordprocessingDrawing" xmlns:wp="http://schemas.openxmlformats.org/drawingml/2006/wordprocessingDrawing" xmlns:w10="urn:schemas-microsoft-com:office:word" xmlns:w="http://schemas.openxmlformats.org/wordprocessingml/2006/main" xmlns:w14="http://schemas.microsoft.com/office/word/2010/wordml" xmlns:w15="http://schemas.microsoft.com/office/word/2012/wordml" xmlns:w16cid="http://schemas.microsoft.com/office/word/2016/wordml/cid" xmlns:w16se="http://schemas.microsoft.com/office/word/2015/wordml/symex" xmlns:wpg="http://schemas.microsoft.com/office/word/2010/wordprocessingGroup" xmlns:wpi="http://schemas.microsoft.com/office/word/2010/wordprocessingInk" xmlns:wne="http://schemas.microsoft.com/office/word/2006/wordml" xmlns:wps="http://schemas.microsoft.com/office/word/2010/wordprocessingShape" mc:Ignorable="w14 w15 w16se w16cid wp14">
   <w:body>
+    <w:bookmarkStart w:id="0" w:name="_GoBack" w:displacedByCustomXml="next"/>
+    <w:bookmarkEnd w:id="0" w:displacedByCustomXml="next"/>
     <w:sdt>
       <w:sdtPr>
         <w:rPr>
@@ -34,7 +36,7 @@
             <mc:AlternateContent>
               <mc:Choice Requires="wpg">
                 <w:drawing>
-                  <wp:anchor distT="0" distB="0" distL="114300" distR="114300" simplePos="0" relativeHeight="251659264" behindDoc="1" locked="0" layoutInCell="1" allowOverlap="1">
+                  <wp:anchor distT="0" distB="0" distL="114300" distR="114300" simplePos="0" relativeHeight="251659264" behindDoc="1" locked="0" layoutInCell="1" allowOverlap="1" wp14:anchorId="7BA2E0E0" wp14:editId="3299EB49">
                     <wp:simplePos x="0" y="0"/>
                     <wp:positionH relativeFrom="page">
                       <wp:align>center</wp:align>
@@ -624,7 +626,7 @@
               </mc:Choice>
               <mc:Fallback>
                 <w:pict>
-                  <v:group id="Grupa 119" o:spid="_x0000_s1026" style="position:absolute;margin-left:0;margin-top:0;width:539.6pt;height:719.9pt;z-index:-251657216;mso-width-percent:882;mso-height-percent:909;mso-position-horizontal:center;mso-position-horizontal-relative:page;mso-position-vertical:center;mso-position-vertical-relative:page;mso-width-percent:882;mso-height-percent:909" coordsize="68580,92717" o:gfxdata="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">
+                  <v:group w14:anchorId="7BA2E0E0" id="Grupa 119" o:spid="_x0000_s1026" style="position:absolute;margin-left:0;margin-top:0;width:539.6pt;height:719.9pt;z-index:-251657216;mso-width-percent:882;mso-height-percent:909;mso-position-horizontal:center;mso-position-horizontal-relative:page;mso-position-vertical:center;mso-position-vertical-relative:page;mso-width-percent:882;mso-height-percent:909" coordsize="68580,92717" o:gfxdata="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">
                     <v:rect id="Prostokąt 120" o:spid="_x0000_s1027" style="position:absolute;top:73152;width:68580;height:1431;visibility:visible;mso-wrap-style:square;v-text-anchor:middle" o:gfxdata="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" fillcolor="#4472c4 [3204]" stroked="f" strokeweight="1pt"/>
                     <v:rect id="Prostokąt 121" o:spid="_x0000_s1028" style="position:absolute;top:74390;width:68580;height:18327;visibility:visible;mso-wrap-style:square;v-text-anchor:bottom" o:gfxdata="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" fillcolor="#ed7d31 [3205]" stroked="f" strokeweight="1pt">
                       <v:textbox inset="36pt,14.4pt,36pt,36pt">
@@ -1114,8 +1116,8 @@
           <w:szCs w:val="32"/>
         </w:rPr>
       </w:pPr>
-      <w:bookmarkStart w:id="0" w:name="_Toc535914699"/>
-      <w:bookmarkStart w:id="1" w:name="_Toc467664658"/>
+      <w:bookmarkStart w:id="1" w:name="_Toc535914699"/>
+      <w:bookmarkStart w:id="2" w:name="_Toc467664658"/>
       <w:r>
         <w:rPr>
           <w:rFonts w:ascii="Lato" w:eastAsiaTheme="majorEastAsia" w:hAnsi="Lato" w:cstheme="majorBidi"/>
@@ -1126,7 +1128,7 @@
         <w:lastRenderedPageBreak/>
         <w:t xml:space="preserve">Program REMAGUM - </w:t>
       </w:r>
-      <w:bookmarkEnd w:id="0"/>
+      <w:bookmarkEnd w:id="1"/>
       <w:r>
         <w:rPr>
           <w:rFonts w:ascii="Lato" w:eastAsiaTheme="majorEastAsia" w:hAnsi="Lato" w:cstheme="majorBidi"/>
@@ -1148,6 +1150,7 @@
           <w:lang w:eastAsia="pl-PL"/>
         </w:rPr>
       </w:pPr>
+      <w:bookmarkStart w:id="3" w:name="_Hlk5617974"/>
       <w:proofErr w:type="spellStart"/>
       <w:r>
         <w:rPr>
@@ -1214,15 +1217,16 @@
         <w:t xml:space="preserve"> do ewidencji maszyn, przyrządów, urządzeń  i innych zasobów majątkowych warsztatu Głównego Urzędu Miar, oraz stanów magazynowych materiałów i normaliów warsztatowych.</w:t>
       </w:r>
     </w:p>
-    <w:bookmarkEnd w:id="1"/>
+    <w:bookmarkEnd w:id="2"/>
     <w:p>
       <w:pPr>
         <w:spacing w:before="120" w:after="120" w:line="360" w:lineRule="auto"/>
         <w:jc w:val="both"/>
         <w:rPr>
-          <w:rFonts w:ascii="Lato" w:hAnsi="Lato"/>
-          <w:sz w:val="20"/>
-          <w:szCs w:val="20"/>
+          <w:rFonts w:ascii="Lato" w:hAnsi="Lato" w:cs="Times New Roman"/>
+          <w:sz w:val="20"/>
+          <w:szCs w:val="20"/>
+          <w:lang w:eastAsia="pl-PL"/>
         </w:rPr>
       </w:pPr>
       <w:r>
@@ -1330,16 +1334,52 @@
         </w:rPr>
         <w:t xml:space="preserve"> </w:t>
       </w:r>
+      <w:r>
+        <w:rPr>
+          <w:rFonts w:ascii="Lato" w:hAnsi="Lato" w:cs="Times New Roman"/>
+          <w:sz w:val="20"/>
+          <w:szCs w:val="20"/>
+          <w:lang w:eastAsia="pl-PL"/>
+        </w:rPr>
+        <w:t xml:space="preserve">Oprogramowanie ma </w:t>
+      </w:r>
+      <w:r>
+        <w:rPr>
+          <w:rFonts w:ascii="Lato" w:hAnsi="Lato"/>
+          <w:sz w:val="20"/>
+          <w:szCs w:val="20"/>
+        </w:rPr>
+        <w:t xml:space="preserve">ułatwić </w:t>
+      </w:r>
+      <w:r>
+        <w:rPr>
+          <w:rFonts w:ascii="Lato" w:hAnsi="Lato" w:cs="Times New Roman"/>
+          <w:sz w:val="20"/>
+          <w:szCs w:val="20"/>
+          <w:lang w:eastAsia="pl-PL"/>
+        </w:rPr>
+        <w:t xml:space="preserve">zarządzanie warsztatem i magazynem materiałów i normaliów. </w:t>
+      </w:r>
     </w:p>
     <w:p>
       <w:pPr>
         <w:spacing w:before="120" w:after="120" w:line="360" w:lineRule="auto"/>
         <w:jc w:val="both"/>
         <w:rPr>
-          <w:rFonts w:ascii="Lato" w:hAnsi="Lato" w:cs="Times New Roman"/>
-          <w:sz w:val="20"/>
-          <w:szCs w:val="20"/>
-          <w:lang w:eastAsia="pl-PL"/>
+          <w:rFonts w:ascii="Lato" w:hAnsi="Lato"/>
+          <w:sz w:val="20"/>
+          <w:szCs w:val="20"/>
+        </w:rPr>
+      </w:pPr>
+    </w:p>
+    <w:p>
+      <w:pPr>
+        <w:spacing w:before="120" w:after="120" w:line="360" w:lineRule="auto"/>
+        <w:jc w:val="both"/>
+        <w:rPr>
+          <w:rFonts w:ascii="Lato" w:hAnsi="Lato"/>
+          <w:sz w:val="20"/>
+          <w:szCs w:val="20"/>
         </w:rPr>
       </w:pPr>
       <w:r>
@@ -1372,16 +1412,75 @@
           <w:sz w:val="20"/>
           <w:szCs w:val="20"/>
         </w:rPr>
-        <w:t xml:space="preserve">przeznaczony dla: osoby </w:t>
-      </w:r>
-      <w:r>
-        <w:rPr>
-          <w:rFonts w:ascii="Lato" w:hAnsi="Lato" w:cs="Times New Roman"/>
-          <w:sz w:val="20"/>
-          <w:szCs w:val="20"/>
-          <w:lang w:eastAsia="pl-PL"/>
-        </w:rPr>
-        <w:t xml:space="preserve">zarządzającej </w:t>
+        <w:t xml:space="preserve">przeznaczony dla: </w:t>
+      </w:r>
+    </w:p>
+    <w:p>
+      <w:pPr>
+        <w:pStyle w:val="Akapitzlist"/>
+        <w:numPr>
+          <w:ilvl w:val="0"/>
+          <w:numId w:val="39"/>
+        </w:numPr>
+        <w:spacing w:before="120" w:after="120" w:line="360" w:lineRule="auto"/>
+        <w:jc w:val="both"/>
+        <w:rPr>
+          <w:rFonts w:ascii="Lato" w:hAnsi="Lato" w:cs="Times New Roman"/>
+          <w:sz w:val="20"/>
+          <w:szCs w:val="20"/>
+          <w:lang w:eastAsia="pl-PL"/>
+        </w:rPr>
+      </w:pPr>
+      <w:r>
+        <w:rPr>
+          <w:rFonts w:ascii="Lato" w:hAnsi="Lato"/>
+          <w:sz w:val="20"/>
+          <w:szCs w:val="20"/>
+        </w:rPr>
+        <w:t>os</w:t>
+      </w:r>
+      <w:r>
+        <w:rPr>
+          <w:rFonts w:ascii="Lato" w:hAnsi="Lato"/>
+          <w:sz w:val="20"/>
+          <w:szCs w:val="20"/>
+        </w:rPr>
+        <w:t>ób</w:t>
+      </w:r>
+      <w:r>
+        <w:rPr>
+          <w:rFonts w:ascii="Lato" w:hAnsi="Lato"/>
+          <w:sz w:val="20"/>
+          <w:szCs w:val="20"/>
+        </w:rPr>
+        <w:t xml:space="preserve"> </w:t>
+      </w:r>
+      <w:r>
+        <w:rPr>
+          <w:rFonts w:ascii="Lato" w:hAnsi="Lato" w:cs="Times New Roman"/>
+          <w:sz w:val="20"/>
+          <w:szCs w:val="20"/>
+          <w:lang w:eastAsia="pl-PL"/>
+        </w:rPr>
+        <w:t>zarządzając</w:t>
+      </w:r>
+      <w:r>
+        <w:rPr>
+          <w:rFonts w:ascii="Lato" w:hAnsi="Lato" w:cs="Times New Roman"/>
+          <w:sz w:val="20"/>
+          <w:szCs w:val="20"/>
+          <w:lang w:eastAsia="pl-PL"/>
+        </w:rPr>
+        <w:t>ych</w:t>
+      </w:r>
+      <w:r>
+        <w:rPr>
+          <w:rFonts w:ascii="Lato" w:hAnsi="Lato" w:cs="Times New Roman"/>
+          <w:sz w:val="20"/>
+          <w:szCs w:val="20"/>
+          <w:lang w:eastAsia="pl-PL"/>
+        </w:rPr>
+        <w:t xml:space="preserve"> </w:t>
       </w:r>
       <w:r>
         <w:rPr>
@@ -1399,42 +1498,86 @@
           <w:szCs w:val="20"/>
           <w:lang w:eastAsia="pl-PL"/>
         </w:rPr>
-        <w:t xml:space="preserve"> (</w:t>
-      </w:r>
-      <w:r>
-        <w:rPr>
-          <w:rFonts w:ascii="Lato" w:hAnsi="Lato"/>
-          <w:sz w:val="20"/>
-          <w:szCs w:val="20"/>
-        </w:rPr>
-        <w:t>Dysponent</w:t>
-      </w:r>
-      <w:r>
-        <w:rPr>
-          <w:rFonts w:ascii="Lato" w:hAnsi="Lato" w:cs="Times New Roman"/>
-          <w:sz w:val="20"/>
-          <w:szCs w:val="20"/>
-          <w:lang w:eastAsia="pl-PL"/>
-        </w:rPr>
-        <w:t>)</w:t>
-      </w:r>
-      <w:r>
-        <w:rPr>
-          <w:rFonts w:ascii="Lato" w:hAnsi="Lato" w:cs="Times New Roman"/>
-          <w:sz w:val="20"/>
-          <w:szCs w:val="20"/>
-          <w:lang w:eastAsia="pl-PL"/>
-        </w:rPr>
-        <w:t xml:space="preserve">, osobie odpowiedzialnej za terminowe przeglądy maszyn i BHP </w:t>
-      </w:r>
-      <w:r>
-        <w:rPr>
-          <w:rFonts w:ascii="Lato" w:hAnsi="Lato" w:cs="Times New Roman"/>
-          <w:sz w:val="20"/>
-          <w:szCs w:val="20"/>
-          <w:lang w:eastAsia="pl-PL"/>
-        </w:rPr>
-        <w:t>i technikowi</w:t>
+        <w:t xml:space="preserve"> </w:t>
+      </w:r>
+      <w:r>
+        <w:rPr>
+          <w:rFonts w:ascii="Lato" w:hAnsi="Lato" w:cs="Times New Roman"/>
+          <w:sz w:val="20"/>
+          <w:szCs w:val="20"/>
+          <w:lang w:eastAsia="pl-PL"/>
+        </w:rPr>
+        <w:t>materiałów i normaliów (ewidencja zakupów i stanów magazynowych, baza danych dostawców),</w:t>
+      </w:r>
+      <w:r>
+        <w:rPr>
+          <w:rFonts w:ascii="Lato" w:hAnsi="Lato" w:cs="Times New Roman"/>
+          <w:sz w:val="20"/>
+          <w:szCs w:val="20"/>
+          <w:lang w:eastAsia="pl-PL"/>
+        </w:rPr>
+        <w:t xml:space="preserve"> </w:t>
+      </w:r>
+    </w:p>
+    <w:p>
+      <w:pPr>
+        <w:pStyle w:val="Akapitzlist"/>
+        <w:numPr>
+          <w:ilvl w:val="0"/>
+          <w:numId w:val="39"/>
+        </w:numPr>
+        <w:spacing w:before="120" w:after="120" w:line="360" w:lineRule="auto"/>
+        <w:jc w:val="both"/>
+        <w:rPr>
+          <w:rFonts w:ascii="Lato" w:hAnsi="Lato" w:cs="Times New Roman"/>
+          <w:sz w:val="20"/>
+          <w:szCs w:val="20"/>
+          <w:lang w:eastAsia="pl-PL"/>
+        </w:rPr>
+      </w:pPr>
+      <w:r>
+        <w:rPr>
+          <w:rFonts w:ascii="Lato" w:hAnsi="Lato" w:cs="Times New Roman"/>
+          <w:sz w:val="20"/>
+          <w:szCs w:val="20"/>
+          <w:lang w:eastAsia="pl-PL"/>
+        </w:rPr>
+        <w:t>pracowników warsztatu (kontrola zużycia materiałów i normaliów, kontrola dat obowiązywania uprawnień do obsługi maszyn)</w:t>
+      </w:r>
+    </w:p>
+    <w:p>
+      <w:pPr>
+        <w:pStyle w:val="Akapitzlist"/>
+        <w:numPr>
+          <w:ilvl w:val="0"/>
+          <w:numId w:val="39"/>
+        </w:numPr>
+        <w:spacing w:before="120" w:after="120" w:line="360" w:lineRule="auto"/>
+        <w:jc w:val="both"/>
+        <w:rPr>
+          <w:rFonts w:ascii="Lato" w:hAnsi="Lato" w:cs="Times New Roman"/>
+          <w:sz w:val="20"/>
+          <w:szCs w:val="20"/>
+          <w:lang w:eastAsia="pl-PL"/>
+        </w:rPr>
+      </w:pPr>
+      <w:r>
+        <w:rPr>
+          <w:rFonts w:ascii="Lato" w:hAnsi="Lato" w:cs="Times New Roman"/>
+          <w:sz w:val="20"/>
+          <w:szCs w:val="20"/>
+          <w:lang w:eastAsia="pl-PL"/>
+        </w:rPr>
+        <w:t>techn</w:t>
+      </w:r>
+      <w:r>
+        <w:rPr>
+          <w:rFonts w:ascii="Lato" w:hAnsi="Lato" w:cs="Times New Roman"/>
+          <w:sz w:val="20"/>
+          <w:szCs w:val="20"/>
+          <w:lang w:eastAsia="pl-PL"/>
+        </w:rPr>
+        <w:t>ologowi</w:t>
       </w:r>
       <w:r>
         <w:rPr>
@@ -1452,66 +1595,103 @@
           <w:szCs w:val="20"/>
           <w:lang w:eastAsia="pl-PL"/>
         </w:rPr>
-        <w:t>.</w:t>
-      </w:r>
-      <w:r>
-        <w:rPr>
-          <w:rFonts w:ascii="Lato" w:hAnsi="Lato" w:cs="Times New Roman"/>
-          <w:sz w:val="20"/>
-          <w:szCs w:val="20"/>
-          <w:lang w:eastAsia="pl-PL"/>
-        </w:rPr>
-        <w:t xml:space="preserve"> Oprogramowanie ma </w:t>
-      </w:r>
-      <w:r>
-        <w:rPr>
-          <w:rFonts w:ascii="Lato" w:hAnsi="Lato"/>
-          <w:sz w:val="20"/>
-          <w:szCs w:val="20"/>
-        </w:rPr>
-        <w:t>u</w:t>
-      </w:r>
-      <w:r>
-        <w:rPr>
-          <w:rFonts w:ascii="Lato" w:hAnsi="Lato"/>
-          <w:sz w:val="20"/>
-          <w:szCs w:val="20"/>
-        </w:rPr>
-        <w:t>łatwi</w:t>
-      </w:r>
-      <w:r>
-        <w:rPr>
-          <w:rFonts w:ascii="Lato" w:hAnsi="Lato"/>
-          <w:sz w:val="20"/>
-          <w:szCs w:val="20"/>
-        </w:rPr>
-        <w:t>ć</w:t>
-      </w:r>
-      <w:r>
-        <w:rPr>
-          <w:rFonts w:ascii="Lato" w:hAnsi="Lato"/>
-          <w:sz w:val="20"/>
-          <w:szCs w:val="20"/>
+        <w:t xml:space="preserve"> (podgląd stanu warsztatu maszyn oraz zaopatrzenia magazynu),</w:t>
+      </w:r>
+      <w:r>
+        <w:rPr>
+          <w:rFonts w:ascii="Lato" w:hAnsi="Lato" w:cs="Times New Roman"/>
+          <w:sz w:val="20"/>
+          <w:szCs w:val="20"/>
+          <w:lang w:eastAsia="pl-PL"/>
         </w:rPr>
         <w:t xml:space="preserve"> </w:t>
       </w:r>
-      <w:r>
-        <w:rPr>
-          <w:rFonts w:ascii="Lato" w:hAnsi="Lato" w:cs="Times New Roman"/>
-          <w:sz w:val="20"/>
-          <w:szCs w:val="20"/>
-          <w:lang w:eastAsia="pl-PL"/>
-        </w:rPr>
-        <w:t>zarządzanie warsztatem i magazynem materiałów i normaliów</w:t>
-      </w:r>
-      <w:r>
-        <w:rPr>
-          <w:rFonts w:ascii="Lato" w:hAnsi="Lato" w:cs="Times New Roman"/>
-          <w:sz w:val="20"/>
-          <w:szCs w:val="20"/>
-          <w:lang w:eastAsia="pl-PL"/>
-        </w:rPr>
-        <w:t>.</w:t>
+    </w:p>
+    <w:p>
+      <w:pPr>
+        <w:pStyle w:val="Akapitzlist"/>
+        <w:numPr>
+          <w:ilvl w:val="0"/>
+          <w:numId w:val="39"/>
+        </w:numPr>
+        <w:spacing w:before="120" w:after="120" w:line="360" w:lineRule="auto"/>
+        <w:jc w:val="both"/>
+        <w:rPr>
+          <w:rFonts w:ascii="Lato" w:hAnsi="Lato" w:cs="Times New Roman"/>
+          <w:sz w:val="20"/>
+          <w:szCs w:val="20"/>
+          <w:lang w:eastAsia="pl-PL"/>
+        </w:rPr>
+      </w:pPr>
+      <w:r>
+        <w:rPr>
+          <w:rFonts w:ascii="Lato" w:hAnsi="Lato"/>
+          <w:sz w:val="20"/>
+          <w:szCs w:val="20"/>
+        </w:rPr>
+        <w:t>d</w:t>
+      </w:r>
+      <w:r>
+        <w:rPr>
+          <w:rFonts w:ascii="Lato" w:hAnsi="Lato"/>
+          <w:sz w:val="20"/>
+          <w:szCs w:val="20"/>
+        </w:rPr>
+        <w:t>ysponent</w:t>
+      </w:r>
+      <w:r>
+        <w:rPr>
+          <w:rFonts w:ascii="Lato" w:hAnsi="Lato"/>
+          <w:sz w:val="20"/>
+          <w:szCs w:val="20"/>
+        </w:rPr>
+        <w:t>ów</w:t>
+      </w:r>
+      <w:r>
+        <w:rPr>
+          <w:rFonts w:ascii="Lato" w:hAnsi="Lato"/>
+          <w:sz w:val="20"/>
+          <w:szCs w:val="20"/>
+        </w:rPr>
+        <w:t xml:space="preserve"> maszyn</w:t>
+      </w:r>
+      <w:r>
+        <w:rPr>
+          <w:rFonts w:ascii="Lato" w:hAnsi="Lato" w:cs="Times New Roman"/>
+          <w:sz w:val="20"/>
+          <w:szCs w:val="20"/>
+          <w:lang w:eastAsia="pl-PL"/>
+        </w:rPr>
+        <w:t xml:space="preserve"> (ewidencja maszyn </w:t>
+      </w:r>
+      <w:proofErr w:type="spellStart"/>
+      <w:r>
+        <w:rPr>
+          <w:rFonts w:ascii="Lato" w:hAnsi="Lato" w:cs="Times New Roman"/>
+          <w:sz w:val="20"/>
+          <w:szCs w:val="20"/>
+          <w:lang w:eastAsia="pl-PL"/>
+        </w:rPr>
+        <w:t>pozostajacych</w:t>
+      </w:r>
+      <w:proofErr w:type="spellEnd"/>
+      <w:r>
+        <w:rPr>
+          <w:rFonts w:ascii="Lato" w:hAnsi="Lato" w:cs="Times New Roman"/>
+          <w:sz w:val="20"/>
+          <w:szCs w:val="20"/>
+          <w:lang w:eastAsia="pl-PL"/>
+        </w:rPr>
+        <w:t xml:space="preserve"> pod ich opieką, stanów technicznych</w:t>
+      </w:r>
+      <w:r>
+        <w:rPr>
+          <w:rFonts w:ascii="Lato" w:hAnsi="Lato" w:cs="Times New Roman"/>
+          <w:sz w:val="20"/>
+          <w:szCs w:val="20"/>
+          <w:lang w:eastAsia="pl-PL"/>
+        </w:rPr>
+        <w:t xml:space="preserve"> maszyn,</w:t>
       </w:r>
       <w:r>
         <w:rPr>
@@ -1522,7 +1702,97 @@
         </w:rPr>
         <w:t xml:space="preserve"> </w:t>
       </w:r>
+      <w:r>
+        <w:rPr>
+          <w:rFonts w:ascii="Lato" w:hAnsi="Lato" w:cs="Times New Roman"/>
+          <w:sz w:val="20"/>
+          <w:szCs w:val="20"/>
+          <w:lang w:eastAsia="pl-PL"/>
+        </w:rPr>
+        <w:t>pomieszczeń w których się znajdują, działów w których są na stanie</w:t>
+      </w:r>
+      <w:r>
+        <w:rPr>
+          <w:rFonts w:ascii="Lato" w:hAnsi="Lato" w:cs="Times New Roman"/>
+          <w:sz w:val="20"/>
+          <w:szCs w:val="20"/>
+          <w:lang w:eastAsia="pl-PL"/>
+        </w:rPr>
+        <w:t>),</w:t>
+      </w:r>
     </w:p>
+    <w:p>
+      <w:pPr>
+        <w:pStyle w:val="Akapitzlist"/>
+        <w:numPr>
+          <w:ilvl w:val="0"/>
+          <w:numId w:val="39"/>
+        </w:numPr>
+        <w:spacing w:before="120" w:after="120" w:line="360" w:lineRule="auto"/>
+        <w:jc w:val="both"/>
+        <w:rPr>
+          <w:rFonts w:ascii="Lato" w:hAnsi="Lato" w:cs="Times New Roman"/>
+          <w:sz w:val="20"/>
+          <w:szCs w:val="20"/>
+          <w:lang w:eastAsia="pl-PL"/>
+        </w:rPr>
+      </w:pPr>
+      <w:r>
+        <w:rPr>
+          <w:rFonts w:ascii="Lato" w:hAnsi="Lato" w:cs="Times New Roman"/>
+          <w:sz w:val="20"/>
+          <w:szCs w:val="20"/>
+          <w:lang w:eastAsia="pl-PL"/>
+        </w:rPr>
+        <w:t>osob</w:t>
+      </w:r>
+      <w:r>
+        <w:rPr>
+          <w:rFonts w:ascii="Lato" w:hAnsi="Lato" w:cs="Times New Roman"/>
+          <w:sz w:val="20"/>
+          <w:szCs w:val="20"/>
+          <w:lang w:eastAsia="pl-PL"/>
+        </w:rPr>
+        <w:t>y</w:t>
+      </w:r>
+      <w:r>
+        <w:rPr>
+          <w:rFonts w:ascii="Lato" w:hAnsi="Lato" w:cs="Times New Roman"/>
+          <w:sz w:val="20"/>
+          <w:szCs w:val="20"/>
+          <w:lang w:eastAsia="pl-PL"/>
+        </w:rPr>
+        <w:t xml:space="preserve"> odpowiedzialnej za terminowe przeglądy maszyn</w:t>
+      </w:r>
+      <w:r>
+        <w:rPr>
+          <w:rFonts w:ascii="Lato" w:hAnsi="Lato" w:cs="Times New Roman"/>
+          <w:sz w:val="20"/>
+          <w:szCs w:val="20"/>
+          <w:lang w:eastAsia="pl-PL"/>
+        </w:rPr>
+        <w:t xml:space="preserve"> i</w:t>
+      </w:r>
+      <w:r>
+        <w:rPr>
+          <w:rFonts w:ascii="Lato" w:hAnsi="Lato" w:cs="Times New Roman"/>
+          <w:sz w:val="20"/>
+          <w:szCs w:val="20"/>
+          <w:lang w:eastAsia="pl-PL"/>
+        </w:rPr>
+        <w:t xml:space="preserve"> BHP</w:t>
+      </w:r>
+      <w:r>
+        <w:rPr>
+          <w:rFonts w:ascii="Lato" w:hAnsi="Lato" w:cs="Times New Roman"/>
+          <w:sz w:val="20"/>
+          <w:szCs w:val="20"/>
+          <w:lang w:eastAsia="pl-PL"/>
+        </w:rPr>
+        <w:t xml:space="preserve"> (bieżąca kontrola przeglądów maszyn i uprawnień pracowników),</w:t>
+      </w:r>
+    </w:p>
+    <w:bookmarkEnd w:id="3"/>
     <w:p>
       <w:pPr>
         <w:spacing w:before="120" w:after="120" w:line="360" w:lineRule="auto"/>
@@ -1559,8 +1829,8 @@
           <w:szCs w:val="32"/>
         </w:rPr>
       </w:pPr>
-      <w:bookmarkStart w:id="2" w:name="_Toc535914701"/>
-      <w:bookmarkStart w:id="3" w:name="_Toc467664659"/>
+      <w:bookmarkStart w:id="4" w:name="_Toc535914701"/>
+      <w:bookmarkStart w:id="5" w:name="_Toc467664659"/>
       <w:r>
         <w:rPr>
           <w:rFonts w:ascii="Lato" w:eastAsiaTheme="majorEastAsia" w:hAnsi="Lato" w:cstheme="majorBidi"/>
@@ -1570,7 +1840,7 @@
         </w:rPr>
         <w:t>Cel powstania</w:t>
       </w:r>
-      <w:bookmarkEnd w:id="2"/>
+      <w:bookmarkEnd w:id="4"/>
     </w:p>
     <w:p>
       <w:pPr>
@@ -2461,7 +2731,7 @@
           <w:szCs w:val="32"/>
         </w:rPr>
       </w:pPr>
-      <w:bookmarkStart w:id="4" w:name="_Toc535914702"/>
+      <w:bookmarkStart w:id="6" w:name="_Toc535914702"/>
       <w:r>
         <w:rPr>
           <w:rFonts w:ascii="Lato" w:eastAsiaTheme="majorEastAsia" w:hAnsi="Lato" w:cstheme="majorBidi"/>
@@ -2471,7 +2741,7 @@
         </w:rPr>
         <w:t>Wykorzystanie programu</w:t>
       </w:r>
-      <w:bookmarkEnd w:id="4"/>
+      <w:bookmarkEnd w:id="6"/>
       <w:r>
         <w:rPr>
           <w:rFonts w:ascii="Lato" w:eastAsiaTheme="majorEastAsia" w:hAnsi="Lato" w:cstheme="majorBidi"/>
@@ -2492,6 +2762,7 @@
           <w:szCs w:val="20"/>
         </w:rPr>
       </w:pPr>
+      <w:bookmarkStart w:id="7" w:name="_Hlk5618009"/>
       <w:proofErr w:type="spellStart"/>
       <w:r>
         <w:rPr>
@@ -2535,6 +2806,7 @@
         <w:t xml:space="preserve"> co dawałoby im różny dostęp do poszczególnych zakładek programu. </w:t>
       </w:r>
     </w:p>
+    <w:bookmarkEnd w:id="7"/>
     <w:p>
       <w:pPr>
         <w:rPr>
@@ -2576,9 +2848,10 @@
           <w:szCs w:val="32"/>
         </w:rPr>
       </w:pPr>
-      <w:bookmarkStart w:id="5" w:name="_Toc510692343"/>
-      <w:bookmarkStart w:id="6" w:name="_Toc535914706"/>
-      <w:bookmarkEnd w:id="5"/>
+      <w:bookmarkStart w:id="8" w:name="_Toc510692343"/>
+      <w:bookmarkStart w:id="9" w:name="_Toc535914706"/>
+      <w:bookmarkStart w:id="10" w:name="_Hlk5617813"/>
+      <w:bookmarkEnd w:id="8"/>
       <w:r>
         <w:rPr>
           <w:rFonts w:ascii="Lato" w:eastAsiaTheme="majorEastAsia" w:hAnsi="Lato" w:cstheme="majorBidi"/>
@@ -2588,7 +2861,7 @@
         </w:rPr>
         <w:t>Moduł maszyny</w:t>
       </w:r>
-      <w:bookmarkEnd w:id="6"/>
+      <w:bookmarkEnd w:id="9"/>
     </w:p>
     <w:p>
       <w:pPr>
@@ -2620,7 +2893,7 @@
           <w:noProof/>
         </w:rPr>
         <w:drawing>
-          <wp:inline distT="0" distB="0" distL="0" distR="0" wp14:anchorId="420B2DEE" wp14:editId="4B35058A">
+          <wp:inline distT="0" distB="0" distL="0" distR="0" wp14:anchorId="55E41760" wp14:editId="2A619F22">
             <wp:extent cx="5775325" cy="4253610"/>
             <wp:effectExtent l="0" t="0" r="0" b="0"/>
             <wp:docPr id="4" name="Obraz 4"/>
@@ -3420,7 +3693,7 @@
           <w:szCs w:val="20"/>
         </w:rPr>
         <w:drawing>
-          <wp:inline distT="0" distB="0" distL="0" distR="0">
+          <wp:inline distT="0" distB="0" distL="0" distR="0" wp14:anchorId="7E22AC58" wp14:editId="133AB9BC">
             <wp:extent cx="215537" cy="209550"/>
             <wp:effectExtent l="0" t="0" r="0" b="0"/>
             <wp:docPr id="6" name="Obraz 6"/>
@@ -3807,7 +4080,7 @@
         </w:rPr>
         <w:t xml:space="preserve">, gif) klawiszem </w:t>
       </w:r>
-      <w:bookmarkStart w:id="7" w:name="_Hlk536696711"/>
+      <w:bookmarkStart w:id="11" w:name="_Hlk536696711"/>
       <w:r>
         <w:rPr>
           <w:rFonts w:ascii="Lato" w:hAnsi="Lato"/>
@@ -3818,7 +4091,7 @@
         </w:rPr>
         <w:t>Wgraj zdjęcie</w:t>
       </w:r>
-      <w:bookmarkEnd w:id="7"/>
+      <w:bookmarkEnd w:id="11"/>
       <w:r>
         <w:rPr>
           <w:rFonts w:ascii="Lato" w:hAnsi="Lato"/>
@@ -4118,8 +4391,9 @@
           <w:szCs w:val="32"/>
         </w:rPr>
       </w:pPr>
-      <w:bookmarkStart w:id="8" w:name="_Toc535914708"/>
-      <w:bookmarkStart w:id="9" w:name="_Hlk5282609"/>
+      <w:bookmarkStart w:id="12" w:name="_Toc535914708"/>
+      <w:bookmarkStart w:id="13" w:name="_Hlk5282609"/>
+      <w:bookmarkEnd w:id="10"/>
       <w:r>
         <w:rPr>
           <w:rFonts w:ascii="Lato" w:eastAsiaTheme="majorEastAsia" w:hAnsi="Lato" w:cstheme="majorBidi"/>
@@ -4147,7 +4421,7 @@
         </w:rPr>
         <w:t xml:space="preserve"> maszyn</w:t>
       </w:r>
-      <w:bookmarkEnd w:id="8"/>
+      <w:bookmarkEnd w:id="12"/>
     </w:p>
     <w:p>
       <w:pPr>
@@ -4166,7 +4440,7 @@
           <w:noProof/>
         </w:rPr>
         <w:drawing>
-          <wp:inline distT="0" distB="0" distL="0" distR="0" wp14:anchorId="5497DBE1" wp14:editId="6E7E6AD2">
+          <wp:inline distT="0" distB="0" distL="0" distR="0" wp14:anchorId="4EF42E3F" wp14:editId="089F15A2">
             <wp:extent cx="5613078" cy="4110824"/>
             <wp:effectExtent l="0" t="0" r="6985" b="4445"/>
             <wp:docPr id="1" name="Obraz 1"/>
@@ -4230,6 +4504,7 @@
           <w:lang w:eastAsia="pl-PL"/>
         </w:rPr>
       </w:pPr>
+      <w:bookmarkStart w:id="14" w:name="_Hlk5617901"/>
       <w:r>
         <w:rPr>
           <w:rFonts w:ascii="Lato" w:hAnsi="Lato" w:cs="Times New Roman"/>
@@ -4539,8 +4814,6 @@
         </w:rPr>
         <w:t>k</w:t>
       </w:r>
-      <w:bookmarkStart w:id="10" w:name="_GoBack"/>
-      <w:bookmarkEnd w:id="10"/>
       <w:r>
         <w:rPr>
           <w:rFonts w:ascii="Lato" w:hAnsi="Lato" w:cs="Times New Roman"/>
@@ -4677,7 +4950,7 @@
           <w:szCs w:val="20"/>
         </w:rPr>
         <w:drawing>
-          <wp:inline distT="0" distB="0" distL="0" distR="0" wp14:anchorId="5D0B513E" wp14:editId="1638A585">
+          <wp:inline distT="0" distB="0" distL="0" distR="0" wp14:anchorId="5A0DAD29" wp14:editId="59B8D868">
             <wp:extent cx="182601" cy="178888"/>
             <wp:effectExtent l="0" t="0" r="8255" b="0"/>
             <wp:docPr id="2" name="Obraz 2" descr="D:\Projects\RemaGUM\RemaGUM\szukaj.png"/>
@@ -5154,6 +5427,7 @@
         <w:t>służy do likwidacji danych wybranej pozycji na liście operatorów maszyn.</w:t>
       </w:r>
     </w:p>
+    <w:bookmarkEnd w:id="14"/>
     <w:p>
       <w:pPr>
         <w:rPr>
@@ -5193,8 +5467,8 @@
           <w:szCs w:val="32"/>
         </w:rPr>
       </w:pPr>
-      <w:bookmarkStart w:id="11" w:name="_Toc535914707"/>
-      <w:bookmarkEnd w:id="9"/>
+      <w:bookmarkStart w:id="15" w:name="_Toc535914707"/>
+      <w:bookmarkEnd w:id="13"/>
       <w:r>
         <w:rPr>
           <w:rFonts w:ascii="Lato" w:eastAsiaTheme="majorEastAsia" w:hAnsi="Lato" w:cstheme="majorBidi"/>
@@ -5204,7 +5478,7 @@
         </w:rPr>
         <w:t>Moduł dysponenci maszyn</w:t>
       </w:r>
-      <w:bookmarkEnd w:id="11"/>
+      <w:bookmarkEnd w:id="15"/>
     </w:p>
     <w:p>
       <w:pPr>
@@ -5232,7 +5506,7 @@
           <w:noProof/>
         </w:rPr>
         <w:drawing>
-          <wp:inline distT="0" distB="0" distL="0" distR="0" wp14:anchorId="3047B4BB" wp14:editId="18815442">
+          <wp:inline distT="0" distB="0" distL="0" distR="0" wp14:anchorId="2352F7CF" wp14:editId="40F97480">
             <wp:extent cx="5676250" cy="4166484"/>
             <wp:effectExtent l="0" t="0" r="1270" b="5715"/>
             <wp:docPr id="5" name="Obraz 5"/>
@@ -5283,16 +5557,15 @@
         <w:jc w:val="center"/>
         <w:rPr>
           <w:rFonts w:ascii="Lato" w:eastAsiaTheme="minorHAnsi" w:hAnsi="Lato"/>
-          <w:i/>
-          <w:sz w:val="20"/>
-          <w:szCs w:val="20"/>
-        </w:rPr>
-      </w:pPr>
+          <w:sz w:val="20"/>
+          <w:szCs w:val="20"/>
+        </w:rPr>
+      </w:pPr>
+      <w:bookmarkStart w:id="16" w:name="_Hlk5617754"/>
       <w:r>
         <w:rPr>
           <w:rFonts w:ascii="Lato" w:eastAsiaTheme="minorHAnsi" w:hAnsi="Lato"/>
           <w:bCs/>
-          <w:i/>
           <w:sz w:val="20"/>
           <w:szCs w:val="20"/>
         </w:rPr>
@@ -5302,7 +5575,6 @@
         <w:rPr>
           <w:rFonts w:ascii="Lato" w:eastAsiaTheme="minorHAnsi" w:hAnsi="Lato"/>
           <w:bCs/>
-          <w:i/>
           <w:sz w:val="20"/>
           <w:szCs w:val="20"/>
         </w:rPr>
@@ -5312,7 +5584,6 @@
         <w:rPr>
           <w:rFonts w:ascii="Lato" w:eastAsiaTheme="minorHAnsi" w:hAnsi="Lato"/>
           <w:bCs/>
-          <w:i/>
           <w:sz w:val="20"/>
           <w:szCs w:val="20"/>
         </w:rPr>
@@ -5321,7 +5592,6 @@
       <w:r>
         <w:rPr>
           <w:rFonts w:ascii="Lato" w:eastAsiaTheme="minorHAnsi" w:hAnsi="Lato"/>
-          <w:i/>
           <w:sz w:val="20"/>
           <w:szCs w:val="20"/>
         </w:rPr>
@@ -5759,27 +6029,7 @@
           <w:sz w:val="20"/>
           <w:szCs w:val="20"/>
         </w:rPr>
-        <w:t>l</w:t>
-      </w:r>
-      <w:r>
-        <w:rPr>
-          <w:rFonts w:ascii="Lato" w:eastAsiaTheme="minorHAnsi" w:hAnsi="Lato"/>
-          <w:b/>
-          <w:color w:val="C00000"/>
-          <w:sz w:val="20"/>
-          <w:szCs w:val="20"/>
-        </w:rPr>
-        <w:t>u</w:t>
-      </w:r>
-      <w:r>
-        <w:rPr>
-          <w:rFonts w:ascii="Lato" w:eastAsiaTheme="minorHAnsi" w:hAnsi="Lato"/>
-          <w:b/>
-          <w:color w:val="C00000"/>
-          <w:sz w:val="20"/>
-          <w:szCs w:val="20"/>
-        </w:rPr>
-        <w:t>py</w:t>
+        <w:t>lupy</w:t>
       </w:r>
       <w:r>
         <w:rPr>
@@ -5797,7 +6047,7 @@
           <w:szCs w:val="20"/>
         </w:rPr>
         <w:drawing>
-          <wp:inline distT="0" distB="0" distL="0" distR="0">
+          <wp:inline distT="0" distB="0" distL="0" distR="0" wp14:anchorId="3CF72419" wp14:editId="7030A580">
             <wp:extent cx="182601" cy="178888"/>
             <wp:effectExtent l="0" t="0" r="8255" b="0"/>
             <wp:docPr id="7" name="Obraz 7" descr="D:\Projects\RemaGUM\RemaGUM\szukaj.png"/>
@@ -5953,7 +6203,31 @@
           <w:sz w:val="20"/>
           <w:szCs w:val="20"/>
         </w:rPr>
-        <w:t>dy</w:t>
+        <w:t>dysponenci maszyn</w:t>
+      </w:r>
+      <w:r>
+        <w:rPr>
+          <w:rFonts w:ascii="Lato" w:eastAsiaTheme="minorHAnsi" w:hAnsi="Lato"/>
+          <w:sz w:val="20"/>
+          <w:szCs w:val="20"/>
+        </w:rPr>
+        <w:t xml:space="preserve"> </w:t>
+      </w:r>
+      <w:r>
+        <w:rPr>
+          <w:rFonts w:ascii="Lato" w:eastAsiaTheme="minorHAnsi" w:hAnsi="Lato"/>
+          <w:sz w:val="20"/>
+          <w:szCs w:val="20"/>
+        </w:rPr>
+        <w:t xml:space="preserve">możliwe jest jedynie wyświetlenie listy maszyn. </w:t>
+      </w:r>
+      <w:r>
+        <w:rPr>
+          <w:rFonts w:ascii="Lato" w:eastAsiaTheme="minorHAnsi" w:hAnsi="Lato"/>
+          <w:sz w:val="20"/>
+          <w:szCs w:val="20"/>
+        </w:rPr>
+        <w:t xml:space="preserve">Rejestracja wpisu w bazie dokonuje się po użyciu klawisza </w:t>
       </w:r>
       <w:r>
         <w:rPr>
@@ -5963,7 +6237,7 @@
           <w:sz w:val="20"/>
           <w:szCs w:val="20"/>
         </w:rPr>
-        <w:t>sponen</w:t>
+        <w:t>Z</w:t>
       </w:r>
       <w:r>
         <w:rPr>
@@ -5973,7 +6247,47 @@
           <w:sz w:val="20"/>
           <w:szCs w:val="20"/>
         </w:rPr>
-        <w:t>ci</w:t>
+        <w:t>apisz</w:t>
+      </w:r>
+      <w:r>
+        <w:rPr>
+          <w:rFonts w:ascii="Lato" w:eastAsiaTheme="minorHAnsi" w:hAnsi="Lato"/>
+          <w:sz w:val="20"/>
+          <w:szCs w:val="20"/>
+        </w:rPr>
+        <w:t xml:space="preserve">, którą kończy komunikat </w:t>
+      </w:r>
+      <w:r>
+        <w:rPr>
+          <w:rFonts w:ascii="Lato" w:eastAsiaTheme="minorHAnsi" w:hAnsi="Lato"/>
+          <w:sz w:val="20"/>
+          <w:szCs w:val="20"/>
+        </w:rPr>
+        <w:t>„</w:t>
+      </w:r>
+      <w:r>
+        <w:rPr>
+          <w:rFonts w:ascii="Lato" w:eastAsiaTheme="minorHAnsi" w:hAnsi="Lato"/>
+          <w:sz w:val="20"/>
+          <w:szCs w:val="20"/>
+        </w:rPr>
+        <w:t>Pozycja zapisana w bazie</w:t>
+      </w:r>
+      <w:r>
+        <w:rPr>
+          <w:rFonts w:ascii="Lato" w:eastAsiaTheme="minorHAnsi" w:hAnsi="Lato"/>
+          <w:sz w:val="20"/>
+          <w:szCs w:val="20"/>
+        </w:rPr>
+        <w:t>”</w:t>
+      </w:r>
+      <w:r>
+        <w:rPr>
+          <w:rFonts w:ascii="Lato" w:eastAsiaTheme="minorHAnsi" w:hAnsi="Lato"/>
+          <w:sz w:val="20"/>
+          <w:szCs w:val="20"/>
+        </w:rPr>
+        <w:t xml:space="preserve">. Wszelkie modyfikacje, przed użyciem funkcji </w:t>
       </w:r>
       <w:r>
         <w:rPr>
@@ -5983,31 +6297,7 @@
           <w:sz w:val="20"/>
           <w:szCs w:val="20"/>
         </w:rPr>
-        <w:t xml:space="preserve"> maszyn</w:t>
-      </w:r>
-      <w:r>
-        <w:rPr>
-          <w:rFonts w:ascii="Lato" w:eastAsiaTheme="minorHAnsi" w:hAnsi="Lato"/>
-          <w:sz w:val="20"/>
-          <w:szCs w:val="20"/>
-        </w:rPr>
-        <w:t xml:space="preserve"> </w:t>
-      </w:r>
-      <w:r>
-        <w:rPr>
-          <w:rFonts w:ascii="Lato" w:eastAsiaTheme="minorHAnsi" w:hAnsi="Lato"/>
-          <w:sz w:val="20"/>
-          <w:szCs w:val="20"/>
-        </w:rPr>
-        <w:t xml:space="preserve">możliwe jest jedynie wyświetlenie listy maszyn. </w:t>
-      </w:r>
-      <w:r>
-        <w:rPr>
-          <w:rFonts w:ascii="Lato" w:eastAsiaTheme="minorHAnsi" w:hAnsi="Lato"/>
-          <w:sz w:val="20"/>
-          <w:szCs w:val="20"/>
-        </w:rPr>
-        <w:t xml:space="preserve">Rejestracja wpisu w bazie dokonuje się po użyciu klawisza </w:t>
+        <w:t>Z</w:t>
       </w:r>
       <w:r>
         <w:rPr>
@@ -6017,7 +6307,15 @@
           <w:sz w:val="20"/>
           <w:szCs w:val="20"/>
         </w:rPr>
-        <w:t>Z</w:t>
+        <w:t>apisz</w:t>
+      </w:r>
+      <w:r>
+        <w:rPr>
+          <w:rFonts w:ascii="Lato" w:eastAsiaTheme="minorHAnsi" w:hAnsi="Lato"/>
+          <w:sz w:val="20"/>
+          <w:szCs w:val="20"/>
+        </w:rPr>
+        <w:t xml:space="preserve"> mogą być wycofane klawiszem </w:t>
       </w:r>
       <w:r>
         <w:rPr>
@@ -6027,49 +6325,7 @@
           <w:sz w:val="20"/>
           <w:szCs w:val="20"/>
         </w:rPr>
-        <w:t>apisz</w:t>
-      </w:r>
-      <w:r>
-        <w:rPr>
-          <w:rFonts w:ascii="Lato" w:eastAsiaTheme="minorHAnsi" w:hAnsi="Lato"/>
-          <w:sz w:val="20"/>
-          <w:szCs w:val="20"/>
-        </w:rPr>
-        <w:t xml:space="preserve">, którą kończy komunikat </w:t>
-      </w:r>
-      <w:r>
-        <w:rPr>
-          <w:rFonts w:ascii="Lato" w:eastAsiaTheme="minorHAnsi" w:hAnsi="Lato"/>
-          <w:sz w:val="20"/>
-          <w:szCs w:val="20"/>
-        </w:rPr>
-        <w:t>„</w:t>
-      </w:r>
-      <w:r>
-        <w:rPr>
-          <w:rFonts w:ascii="Lato" w:eastAsiaTheme="minorHAnsi" w:hAnsi="Lato"/>
-          <w:i/>
-          <w:sz w:val="20"/>
-          <w:szCs w:val="20"/>
-        </w:rPr>
-        <w:t>Pozycja zapisana w bazie</w:t>
-      </w:r>
-      <w:r>
-        <w:rPr>
-          <w:rFonts w:ascii="Lato" w:eastAsiaTheme="minorHAnsi" w:hAnsi="Lato"/>
-          <w:i/>
-          <w:sz w:val="20"/>
-          <w:szCs w:val="20"/>
-        </w:rPr>
-        <w:t>”</w:t>
-      </w:r>
-      <w:r>
-        <w:rPr>
-          <w:rFonts w:ascii="Lato" w:eastAsiaTheme="minorHAnsi" w:hAnsi="Lato"/>
-          <w:sz w:val="20"/>
-          <w:szCs w:val="20"/>
-        </w:rPr>
-        <w:t xml:space="preserve">. Wszelkie modyfikacje, przed użyciem funkcji </w:t>
+        <w:t>A</w:t>
       </w:r>
       <w:r>
         <w:rPr>
@@ -6079,7 +6335,15 @@
           <w:sz w:val="20"/>
           <w:szCs w:val="20"/>
         </w:rPr>
-        <w:t>Z</w:t>
+        <w:t>nuluj</w:t>
+      </w:r>
+      <w:r>
+        <w:rPr>
+          <w:rFonts w:ascii="Lato" w:eastAsiaTheme="minorHAnsi" w:hAnsi="Lato"/>
+          <w:sz w:val="20"/>
+          <w:szCs w:val="20"/>
+        </w:rPr>
+        <w:t xml:space="preserve">. Funkcja </w:t>
       </w:r>
       <w:r>
         <w:rPr>
@@ -6089,15 +6353,7 @@
           <w:sz w:val="20"/>
           <w:szCs w:val="20"/>
         </w:rPr>
-        <w:t>apisz</w:t>
-      </w:r>
-      <w:r>
-        <w:rPr>
-          <w:rFonts w:ascii="Lato" w:eastAsiaTheme="minorHAnsi" w:hAnsi="Lato"/>
-          <w:sz w:val="20"/>
-          <w:szCs w:val="20"/>
-        </w:rPr>
-        <w:t xml:space="preserve"> mogą być wycofane klawiszem </w:t>
+        <w:t>U</w:t>
       </w:r>
       <w:r>
         <w:rPr>
@@ -6107,44 +6363,6 @@
           <w:sz w:val="20"/>
           <w:szCs w:val="20"/>
         </w:rPr>
-        <w:t>A</w:t>
-      </w:r>
-      <w:r>
-        <w:rPr>
-          <w:rFonts w:ascii="Lato" w:eastAsiaTheme="minorHAnsi" w:hAnsi="Lato"/>
-          <w:b/>
-          <w:color w:val="C00000"/>
-          <w:sz w:val="20"/>
-          <w:szCs w:val="20"/>
-        </w:rPr>
-        <w:t>nuluj</w:t>
-      </w:r>
-      <w:r>
-        <w:rPr>
-          <w:rFonts w:ascii="Lato" w:eastAsiaTheme="minorHAnsi" w:hAnsi="Lato"/>
-          <w:sz w:val="20"/>
-          <w:szCs w:val="20"/>
-        </w:rPr>
-        <w:t xml:space="preserve">. Funkcja </w:t>
-      </w:r>
-      <w:r>
-        <w:rPr>
-          <w:rFonts w:ascii="Lato" w:eastAsiaTheme="minorHAnsi" w:hAnsi="Lato"/>
-          <w:b/>
-          <w:color w:val="C00000"/>
-          <w:sz w:val="20"/>
-          <w:szCs w:val="20"/>
-        </w:rPr>
-        <w:t>U</w:t>
-      </w:r>
-      <w:r>
-        <w:rPr>
-          <w:rFonts w:ascii="Lato" w:eastAsiaTheme="minorHAnsi" w:hAnsi="Lato"/>
-          <w:b/>
-          <w:color w:val="C00000"/>
-          <w:sz w:val="20"/>
-          <w:szCs w:val="20"/>
-        </w:rPr>
         <w:t>suń</w:t>
       </w:r>
       <w:r>
@@ -6162,9 +6380,17 @@
           <w:sz w:val="20"/>
           <w:szCs w:val="20"/>
         </w:rPr>
-        <w:t>służy do likwidacji danych wybranej pozycji na liście dysponentów.</w:t>
-      </w:r>
-      <w:bookmarkStart w:id="12" w:name="_Hlk535914750"/>
+        <w:t>służy do likwidacji danych wybranej pozycji na</w:t>
+      </w:r>
+      <w:r>
+        <w:rPr>
+          <w:rFonts w:ascii="Lato" w:eastAsiaTheme="minorHAnsi" w:hAnsi="Lato"/>
+          <w:sz w:val="20"/>
+          <w:szCs w:val="20"/>
+        </w:rPr>
+        <w:t xml:space="preserve"> liście dysponentów.</w:t>
+      </w:r>
+      <w:bookmarkStart w:id="17" w:name="_Hlk535914750"/>
     </w:p>
     <w:p>
       <w:pPr>
@@ -6190,9 +6416,10 @@
           <w:szCs w:val="32"/>
         </w:rPr>
       </w:pPr>
-      <w:bookmarkStart w:id="13" w:name="_Toc535914709"/>
-      <w:bookmarkStart w:id="14" w:name="_Hlk535914831"/>
-      <w:bookmarkEnd w:id="12"/>
+      <w:bookmarkStart w:id="18" w:name="_Toc535914709"/>
+      <w:bookmarkStart w:id="19" w:name="_Hlk535914831"/>
+      <w:bookmarkEnd w:id="16"/>
+      <w:bookmarkEnd w:id="17"/>
       <w:r>
         <w:rPr>
           <w:rFonts w:ascii="Lato" w:eastAsiaTheme="majorEastAsia" w:hAnsi="Lato" w:cstheme="majorBidi"/>
@@ -6202,7 +6429,7 @@
         </w:rPr>
         <w:t>Moduł materiały</w:t>
       </w:r>
-      <w:bookmarkEnd w:id="13"/>
+      <w:bookmarkEnd w:id="18"/>
     </w:p>
     <w:p>
       <w:pPr>
@@ -6220,7 +6447,7 @@
           <w:noProof/>
         </w:rPr>
         <w:drawing>
-          <wp:inline distT="0" distB="0" distL="0" distR="0" wp14:anchorId="6C2C0B11" wp14:editId="25F730D4">
+          <wp:inline distT="0" distB="0" distL="0" distR="0" wp14:anchorId="154A1836" wp14:editId="568F9B12">
             <wp:extent cx="5803961" cy="4277802"/>
             <wp:effectExtent l="0" t="0" r="6350" b="8890"/>
             <wp:docPr id="8" name="Obraz 8"/>
@@ -6274,6 +6501,7 @@
           <w:szCs w:val="20"/>
         </w:rPr>
       </w:pPr>
+      <w:bookmarkStart w:id="20" w:name="_Hlk5617854"/>
       <w:r>
         <w:rPr>
           <w:rFonts w:ascii="Lato" w:eastAsiaTheme="minorHAnsi" w:hAnsi="Lato"/>
@@ -6996,7 +7224,7 @@
           <w:szCs w:val="20"/>
         </w:rPr>
         <w:drawing>
-          <wp:inline distT="0" distB="0" distL="0" distR="0" wp14:anchorId="3A66FE99" wp14:editId="1C41FD9D">
+          <wp:inline distT="0" distB="0" distL="0" distR="0" wp14:anchorId="5E3CD801" wp14:editId="5F378FBA">
             <wp:extent cx="182601" cy="178888"/>
             <wp:effectExtent l="0" t="0" r="8255" b="0"/>
             <wp:docPr id="3" name="Obraz 3" descr="D:\Projects\RemaGUM\RemaGUM\szukaj.png"/>
@@ -7879,9 +8107,10 @@
           <w:szCs w:val="32"/>
         </w:rPr>
       </w:pPr>
-      <w:bookmarkStart w:id="15" w:name="_Toc535914710"/>
-      <w:bookmarkStart w:id="16" w:name="_Hlk535914893"/>
-      <w:bookmarkEnd w:id="14"/>
+      <w:bookmarkStart w:id="21" w:name="_Toc535914710"/>
+      <w:bookmarkStart w:id="22" w:name="_Hlk535914893"/>
+      <w:bookmarkEnd w:id="19"/>
+      <w:bookmarkEnd w:id="20"/>
       <w:r>
         <w:rPr>
           <w:rFonts w:ascii="Lato" w:eastAsiaTheme="majorEastAsia" w:hAnsi="Lato" w:cstheme="majorBidi"/>
@@ -7891,7 +8120,7 @@
         </w:rPr>
         <w:t>Moduł dostawcy</w:t>
       </w:r>
-      <w:bookmarkEnd w:id="15"/>
+      <w:bookmarkEnd w:id="21"/>
     </w:p>
     <w:p>
       <w:pPr>
@@ -7908,7 +8137,7 @@
           <w:noProof/>
         </w:rPr>
         <w:drawing>
-          <wp:inline distT="0" distB="0" distL="0" distR="0" wp14:anchorId="43327121" wp14:editId="33450BDC">
+          <wp:inline distT="0" distB="0" distL="0" distR="0" wp14:anchorId="7191CBF4" wp14:editId="014A3360">
             <wp:extent cx="5818266" cy="4293704"/>
             <wp:effectExtent l="0" t="0" r="0" b="0"/>
             <wp:docPr id="9" name="Obraz 9"/>
@@ -8489,7 +8718,7 @@
           <w:szCs w:val="32"/>
         </w:rPr>
       </w:pPr>
-      <w:bookmarkStart w:id="17" w:name="_Toc535914703"/>
+      <w:bookmarkStart w:id="23" w:name="_Toc535914703"/>
       <w:r>
         <w:rPr>
           <w:rFonts w:ascii="Lato" w:eastAsiaTheme="majorEastAsia" w:hAnsi="Lato" w:cstheme="majorBidi"/>
@@ -8499,7 +8728,7 @@
         </w:rPr>
         <w:t>Możliwości adaptacji programu dla innych celów</w:t>
       </w:r>
-      <w:bookmarkEnd w:id="17"/>
+      <w:bookmarkEnd w:id="23"/>
     </w:p>
     <w:p>
       <w:pPr>
@@ -8534,7 +8763,7 @@
         </w:rPr>
       </w:pPr>
     </w:p>
-    <w:bookmarkEnd w:id="16"/>
+    <w:bookmarkEnd w:id="22"/>
     <w:p>
       <w:pPr>
         <w:pStyle w:val="Akapitzlist"/>
@@ -8562,9 +8791,9 @@
         </w:rPr>
         <w:br w:type="page"/>
       </w:r>
-      <w:bookmarkEnd w:id="3"/>
+      <w:bookmarkEnd w:id="5"/>
     </w:p>
-    <w:bookmarkStart w:id="18" w:name="_Toc535914711" w:displacedByCustomXml="next"/>
+    <w:bookmarkStart w:id="24" w:name="_Toc535914711" w:displacedByCustomXml="next"/>
     <w:sdt>
       <w:sdtPr>
         <w:rPr>
@@ -8619,7 +8848,7 @@
             </w:rPr>
             <w:t>Spis treści</w:t>
           </w:r>
-          <w:bookmarkEnd w:id="18"/>
+          <w:bookmarkEnd w:id="24"/>
         </w:p>
         <w:p>
           <w:pPr>
@@ -8801,20 +9030,16 @@
                 <w:noProof/>
                 <w:webHidden/>
               </w:rPr>
-            </w:r>
-            <w:r>
-              <w:rPr>
-                <w:noProof/>
-                <w:webHidden/>
-              </w:rPr>
               <w:fldChar w:fldCharType="separate"/>
             </w:r>
             <w:r>
               <w:rPr>
+                <w:b/>
+                <w:bCs/>
                 <w:noProof/>
                 <w:webHidden/>
               </w:rPr>
-              <w:t>1</w:t>
+              <w:t>Błąd! Nie zdefiniowano zakładki.</w:t>
             </w:r>
             <w:r>
               <w:rPr>
@@ -9084,7 +9309,7 @@
                 <w:noProof/>
                 <w:webHidden/>
               </w:rPr>
-              <w:t>2</w:t>
+              <w:t>11</w:t>
             </w:r>
             <w:r>
               <w:rPr>
@@ -9161,20 +9386,16 @@
                 <w:noProof/>
                 <w:webHidden/>
               </w:rPr>
-            </w:r>
-            <w:r>
-              <w:rPr>
-                <w:noProof/>
-                <w:webHidden/>
-              </w:rPr>
               <w:fldChar w:fldCharType="separate"/>
             </w:r>
             <w:r>
               <w:rPr>
+                <w:b/>
+                <w:bCs/>
                 <w:noProof/>
                 <w:webHidden/>
               </w:rPr>
-              <w:t>2</w:t>
+              <w:t>Błąd! Nie zdefiniowano zakładki.</w:t>
             </w:r>
             <w:r>
               <w:rPr>
@@ -9251,20 +9472,16 @@
                 <w:noProof/>
                 <w:webHidden/>
               </w:rPr>
-            </w:r>
-            <w:r>
-              <w:rPr>
-                <w:noProof/>
-                <w:webHidden/>
-              </w:rPr>
               <w:fldChar w:fldCharType="separate"/>
             </w:r>
             <w:r>
               <w:rPr>
+                <w:b/>
+                <w:bCs/>
                 <w:noProof/>
                 <w:webHidden/>
               </w:rPr>
-              <w:t>3</w:t>
+              <w:t>Błąd! Nie zdefiniowano zakładki.</w:t>
             </w:r>
             <w:r>
               <w:rPr>
@@ -9444,7 +9661,7 @@
                 <w:noProof/>
                 <w:webHidden/>
               </w:rPr>
-              <w:t>5</w:t>
+              <w:t>7</w:t>
             </w:r>
             <w:r>
               <w:rPr>
@@ -9534,7 +9751,7 @@
                 <w:noProof/>
                 <w:webHidden/>
               </w:rPr>
-              <w:t>6</w:t>
+              <w:t>5</w:t>
             </w:r>
             <w:r>
               <w:rPr>
@@ -9624,7 +9841,7 @@
                 <w:noProof/>
                 <w:webHidden/>
               </w:rPr>
-              <w:t>7</w:t>
+              <w:t>8</w:t>
             </w:r>
             <w:r>
               <w:rPr>
@@ -9714,7 +9931,7 @@
                 <w:noProof/>
                 <w:webHidden/>
               </w:rPr>
-              <w:t>9</w:t>
+              <w:t>10</w:t>
             </w:r>
             <w:r>
               <w:rPr>
@@ -10036,6 +10253,119 @@
     </w:lvl>
   </w:abstractNum>
   <w:abstractNum w:abstractNumId="1" w15:restartNumberingAfterBreak="0">
+    <w:nsid w:val="03587661"/>
+    <w:multiLevelType w:val="hybridMultilevel"/>
+    <w:tmpl w:val="58985BC0"/>
+    <w:lvl w:ilvl="0" w:tplc="04150001">
+      <w:start w:val="1"/>
+      <w:numFmt w:val="bullet"/>
+      <w:lvlText w:val=""/>
+      <w:lvlJc w:val="left"/>
+      <w:pPr>
+        <w:ind w:left="720" w:hanging="360"/>
+      </w:pPr>
+      <w:rPr>
+        <w:rFonts w:ascii="Symbol" w:hAnsi="Symbol" w:hint="default"/>
+      </w:rPr>
+    </w:lvl>
+    <w:lvl w:ilvl="1" w:tplc="04150003" w:tentative="1">
+      <w:start w:val="1"/>
+      <w:numFmt w:val="bullet"/>
+      <w:lvlText w:val="o"/>
+      <w:lvlJc w:val="left"/>
+      <w:pPr>
+        <w:ind w:left="1440" w:hanging="360"/>
+      </w:pPr>
+      <w:rPr>
+        <w:rFonts w:ascii="Courier New" w:hAnsi="Courier New" w:cs="Courier New" w:hint="default"/>
+      </w:rPr>
+    </w:lvl>
+    <w:lvl w:ilvl="2" w:tplc="04150005" w:tentative="1">
+      <w:start w:val="1"/>
+      <w:numFmt w:val="bullet"/>
+      <w:lvlText w:val=""/>
+      <w:lvlJc w:val="left"/>
+      <w:pPr>
+        <w:ind w:left="2160" w:hanging="360"/>
+      </w:pPr>
+      <w:rPr>
+        <w:rFonts w:ascii="Wingdings" w:hAnsi="Wingdings" w:hint="default"/>
+      </w:rPr>
+    </w:lvl>
+    <w:lvl w:ilvl="3" w:tplc="04150001" w:tentative="1">
+      <w:start w:val="1"/>
+      <w:numFmt w:val="bullet"/>
+      <w:lvlText w:val=""/>
+      <w:lvlJc w:val="left"/>
+      <w:pPr>
+        <w:ind w:left="2880" w:hanging="360"/>
+      </w:pPr>
+      <w:rPr>
+        <w:rFonts w:ascii="Symbol" w:hAnsi="Symbol" w:hint="default"/>
+      </w:rPr>
+    </w:lvl>
+    <w:lvl w:ilvl="4" w:tplc="04150003" w:tentative="1">
+      <w:start w:val="1"/>
+      <w:numFmt w:val="bullet"/>
+      <w:lvlText w:val="o"/>
+      <w:lvlJc w:val="left"/>
+      <w:pPr>
+        <w:ind w:left="3600" w:hanging="360"/>
+      </w:pPr>
+      <w:rPr>
+        <w:rFonts w:ascii="Courier New" w:hAnsi="Courier New" w:cs="Courier New" w:hint="default"/>
+      </w:rPr>
+    </w:lvl>
+    <w:lvl w:ilvl="5" w:tplc="04150005" w:tentative="1">
+      <w:start w:val="1"/>
+      <w:numFmt w:val="bullet"/>
+      <w:lvlText w:val=""/>
+      <w:lvlJc w:val="left"/>
+      <w:pPr>
+        <w:ind w:left="4320" w:hanging="360"/>
+      </w:pPr>
+      <w:rPr>
+        <w:rFonts w:ascii="Wingdings" w:hAnsi="Wingdings" w:hint="default"/>
+      </w:rPr>
+    </w:lvl>
+    <w:lvl w:ilvl="6" w:tplc="04150001" w:tentative="1">
+      <w:start w:val="1"/>
+      <w:numFmt w:val="bullet"/>
+      <w:lvlText w:val=""/>
+      <w:lvlJc w:val="left"/>
+      <w:pPr>
+        <w:ind w:left="5040" w:hanging="360"/>
+      </w:pPr>
+      <w:rPr>
+        <w:rFonts w:ascii="Symbol" w:hAnsi="Symbol" w:hint="default"/>
+      </w:rPr>
+    </w:lvl>
+    <w:lvl w:ilvl="7" w:tplc="04150003" w:tentative="1">
+      <w:start w:val="1"/>
+      <w:numFmt w:val="bullet"/>
+      <w:lvlText w:val="o"/>
+      <w:lvlJc w:val="left"/>
+      <w:pPr>
+        <w:ind w:left="5760" w:hanging="360"/>
+      </w:pPr>
+      <w:rPr>
+        <w:rFonts w:ascii="Courier New" w:hAnsi="Courier New" w:cs="Courier New" w:hint="default"/>
+      </w:rPr>
+    </w:lvl>
+    <w:lvl w:ilvl="8" w:tplc="04150005" w:tentative="1">
+      <w:start w:val="1"/>
+      <w:numFmt w:val="bullet"/>
+      <w:lvlText w:val=""/>
+      <w:lvlJc w:val="left"/>
+      <w:pPr>
+        <w:ind w:left="6480" w:hanging="360"/>
+      </w:pPr>
+      <w:rPr>
+        <w:rFonts w:ascii="Wingdings" w:hAnsi="Wingdings" w:hint="default"/>
+      </w:rPr>
+    </w:lvl>
+  </w:abstractNum>
+  <w:abstractNum w:abstractNumId="2" w15:restartNumberingAfterBreak="0">
     <w:nsid w:val="06A51482"/>
     <w:multiLevelType w:val="hybridMultilevel"/>
     <w:tmpl w:val="38EE7CDA"/>
@@ -10124,7 +10454,7 @@
       </w:pPr>
     </w:lvl>
   </w:abstractNum>
-  <w:abstractNum w:abstractNumId="2" w15:restartNumberingAfterBreak="0">
+  <w:abstractNum w:abstractNumId="3" w15:restartNumberingAfterBreak="0">
     <w:nsid w:val="0AB97E53"/>
     <w:multiLevelType w:val="hybridMultilevel"/>
     <w:tmpl w:val="22B8566C"/>
@@ -10237,7 +10567,7 @@
       </w:rPr>
     </w:lvl>
   </w:abstractNum>
-  <w:abstractNum w:abstractNumId="3" w15:restartNumberingAfterBreak="0">
+  <w:abstractNum w:abstractNumId="4" w15:restartNumberingAfterBreak="0">
     <w:nsid w:val="0CDD2739"/>
     <w:multiLevelType w:val="hybridMultilevel"/>
     <w:tmpl w:val="3858E6FA"/>
@@ -10326,7 +10656,7 @@
       </w:pPr>
     </w:lvl>
   </w:abstractNum>
-  <w:abstractNum w:abstractNumId="4" w15:restartNumberingAfterBreak="0">
+  <w:abstractNum w:abstractNumId="5" w15:restartNumberingAfterBreak="0">
     <w:nsid w:val="10F53EEB"/>
     <w:multiLevelType w:val="hybridMultilevel"/>
     <w:tmpl w:val="665C520C"/>
@@ -10415,7 +10745,7 @@
       </w:pPr>
     </w:lvl>
   </w:abstractNum>
-  <w:abstractNum w:abstractNumId="5" w15:restartNumberingAfterBreak="0">
+  <w:abstractNum w:abstractNumId="6" w15:restartNumberingAfterBreak="0">
     <w:nsid w:val="16CC5166"/>
     <w:multiLevelType w:val="hybridMultilevel"/>
     <w:tmpl w:val="FA5883CA"/>
@@ -10501,7 +10831,7 @@
       </w:pPr>
     </w:lvl>
   </w:abstractNum>
-  <w:abstractNum w:abstractNumId="6" w15:restartNumberingAfterBreak="0">
+  <w:abstractNum w:abstractNumId="7" w15:restartNumberingAfterBreak="0">
     <w:nsid w:val="18E254D0"/>
     <w:multiLevelType w:val="hybridMultilevel"/>
     <w:tmpl w:val="F34677FA"/>
@@ -10590,7 +10920,7 @@
       </w:pPr>
     </w:lvl>
   </w:abstractNum>
-  <w:abstractNum w:abstractNumId="7" w15:restartNumberingAfterBreak="0">
+  <w:abstractNum w:abstractNumId="8" w15:restartNumberingAfterBreak="0">
     <w:nsid w:val="1A1F5387"/>
     <w:multiLevelType w:val="hybridMultilevel"/>
     <w:tmpl w:val="6E4847D0"/>
@@ -10679,7 +11009,7 @@
       </w:pPr>
     </w:lvl>
   </w:abstractNum>
-  <w:abstractNum w:abstractNumId="8" w15:restartNumberingAfterBreak="0">
+  <w:abstractNum w:abstractNumId="9" w15:restartNumberingAfterBreak="0">
     <w:nsid w:val="20C85F04"/>
     <w:multiLevelType w:val="multilevel"/>
     <w:tmpl w:val="0415001F"/>
@@ -10765,7 +11095,7 @@
       </w:pPr>
     </w:lvl>
   </w:abstractNum>
-  <w:abstractNum w:abstractNumId="9" w15:restartNumberingAfterBreak="0">
+  <w:abstractNum w:abstractNumId="10" w15:restartNumberingAfterBreak="0">
     <w:nsid w:val="25560B57"/>
     <w:multiLevelType w:val="multilevel"/>
     <w:tmpl w:val="04150021"/>
@@ -10878,7 +11208,7 @@
       </w:rPr>
     </w:lvl>
   </w:abstractNum>
-  <w:abstractNum w:abstractNumId="10" w15:restartNumberingAfterBreak="0">
+  <w:abstractNum w:abstractNumId="11" w15:restartNumberingAfterBreak="0">
     <w:nsid w:val="29695503"/>
     <w:multiLevelType w:val="hybridMultilevel"/>
     <w:tmpl w:val="8F344054"/>
@@ -10964,7 +11294,7 @@
       </w:pPr>
     </w:lvl>
   </w:abstractNum>
-  <w:abstractNum w:abstractNumId="11" w15:restartNumberingAfterBreak="0">
+  <w:abstractNum w:abstractNumId="12" w15:restartNumberingAfterBreak="0">
     <w:nsid w:val="31497C05"/>
     <w:multiLevelType w:val="hybridMultilevel"/>
     <w:tmpl w:val="605E6326"/>
@@ -11050,7 +11380,7 @@
       </w:pPr>
     </w:lvl>
   </w:abstractNum>
-  <w:abstractNum w:abstractNumId="12" w15:restartNumberingAfterBreak="0">
+  <w:abstractNum w:abstractNumId="13" w15:restartNumberingAfterBreak="0">
     <w:nsid w:val="36EB1597"/>
     <w:multiLevelType w:val="hybridMultilevel"/>
     <w:tmpl w:val="B6FEA19C"/>
@@ -11140,7 +11470,7 @@
       </w:pPr>
     </w:lvl>
   </w:abstractNum>
-  <w:abstractNum w:abstractNumId="13" w15:restartNumberingAfterBreak="0">
+  <w:abstractNum w:abstractNumId="14" w15:restartNumberingAfterBreak="0">
     <w:nsid w:val="375213CF"/>
     <w:multiLevelType w:val="hybridMultilevel"/>
     <w:tmpl w:val="2C3EB090"/>
@@ -11253,7 +11583,7 @@
       </w:rPr>
     </w:lvl>
   </w:abstractNum>
-  <w:abstractNum w:abstractNumId="14" w15:restartNumberingAfterBreak="0">
+  <w:abstractNum w:abstractNumId="15" w15:restartNumberingAfterBreak="0">
     <w:nsid w:val="38DD2A31"/>
     <w:multiLevelType w:val="hybridMultilevel"/>
     <w:tmpl w:val="AD6A6156"/>
@@ -11366,7 +11696,7 @@
       </w:rPr>
     </w:lvl>
   </w:abstractNum>
-  <w:abstractNum w:abstractNumId="15" w15:restartNumberingAfterBreak="0">
+  <w:abstractNum w:abstractNumId="16" w15:restartNumberingAfterBreak="0">
     <w:nsid w:val="39466A7C"/>
     <w:multiLevelType w:val="hybridMultilevel"/>
     <w:tmpl w:val="D0E0DFDA"/>
@@ -11479,7 +11809,7 @@
       </w:rPr>
     </w:lvl>
   </w:abstractNum>
-  <w:abstractNum w:abstractNumId="16" w15:restartNumberingAfterBreak="0">
+  <w:abstractNum w:abstractNumId="17" w15:restartNumberingAfterBreak="0">
     <w:nsid w:val="3C827C59"/>
     <w:multiLevelType w:val="hybridMultilevel"/>
     <w:tmpl w:val="B6FEA19C"/>
@@ -11569,7 +11899,7 @@
       </w:pPr>
     </w:lvl>
   </w:abstractNum>
-  <w:abstractNum w:abstractNumId="17" w15:restartNumberingAfterBreak="0">
+  <w:abstractNum w:abstractNumId="18" w15:restartNumberingAfterBreak="0">
     <w:nsid w:val="4342722C"/>
     <w:multiLevelType w:val="hybridMultilevel"/>
     <w:tmpl w:val="D5302F2A"/>
@@ -11682,7 +12012,7 @@
       </w:rPr>
     </w:lvl>
   </w:abstractNum>
-  <w:abstractNum w:abstractNumId="18" w15:restartNumberingAfterBreak="0">
+  <w:abstractNum w:abstractNumId="19" w15:restartNumberingAfterBreak="0">
     <w:nsid w:val="43AA0EA1"/>
     <w:multiLevelType w:val="hybridMultilevel"/>
     <w:tmpl w:val="2C004618"/>
@@ -11768,7 +12098,7 @@
       </w:pPr>
     </w:lvl>
   </w:abstractNum>
-  <w:abstractNum w:abstractNumId="19" w15:restartNumberingAfterBreak="0">
+  <w:abstractNum w:abstractNumId="20" w15:restartNumberingAfterBreak="0">
     <w:nsid w:val="468219F7"/>
     <w:multiLevelType w:val="hybridMultilevel"/>
     <w:tmpl w:val="8F344054"/>
@@ -11854,7 +12184,7 @@
       </w:pPr>
     </w:lvl>
   </w:abstractNum>
-  <w:abstractNum w:abstractNumId="20" w15:restartNumberingAfterBreak="0">
+  <w:abstractNum w:abstractNumId="21" w15:restartNumberingAfterBreak="0">
     <w:nsid w:val="4BCC1097"/>
     <w:multiLevelType w:val="hybridMultilevel"/>
     <w:tmpl w:val="B6FEA19C"/>
@@ -11944,7 +12274,7 @@
       </w:pPr>
     </w:lvl>
   </w:abstractNum>
-  <w:abstractNum w:abstractNumId="21" w15:restartNumberingAfterBreak="0">
+  <w:abstractNum w:abstractNumId="22" w15:restartNumberingAfterBreak="0">
     <w:nsid w:val="4D4E6409"/>
     <w:multiLevelType w:val="multilevel"/>
     <w:tmpl w:val="04150021"/>
@@ -12057,7 +12387,7 @@
       </w:rPr>
     </w:lvl>
   </w:abstractNum>
-  <w:abstractNum w:abstractNumId="22" w15:restartNumberingAfterBreak="0">
+  <w:abstractNum w:abstractNumId="23" w15:restartNumberingAfterBreak="0">
     <w:nsid w:val="500A4E3B"/>
     <w:multiLevelType w:val="hybridMultilevel"/>
     <w:tmpl w:val="EFBCBF60"/>
@@ -12143,7 +12473,7 @@
       </w:pPr>
     </w:lvl>
   </w:abstractNum>
-  <w:abstractNum w:abstractNumId="23" w15:restartNumberingAfterBreak="0">
+  <w:abstractNum w:abstractNumId="24" w15:restartNumberingAfterBreak="0">
     <w:nsid w:val="50B32BC8"/>
     <w:multiLevelType w:val="hybridMultilevel"/>
     <w:tmpl w:val="AB0EE340"/>
@@ -12229,7 +12559,7 @@
       </w:pPr>
     </w:lvl>
   </w:abstractNum>
-  <w:abstractNum w:abstractNumId="24" w15:restartNumberingAfterBreak="0">
+  <w:abstractNum w:abstractNumId="25" w15:restartNumberingAfterBreak="0">
     <w:nsid w:val="547E27B5"/>
     <w:multiLevelType w:val="hybridMultilevel"/>
     <w:tmpl w:val="5A3891A6"/>
@@ -12318,7 +12648,7 @@
       </w:pPr>
     </w:lvl>
   </w:abstractNum>
-  <w:abstractNum w:abstractNumId="25" w15:restartNumberingAfterBreak="0">
+  <w:abstractNum w:abstractNumId="26" w15:restartNumberingAfterBreak="0">
     <w:nsid w:val="581018F1"/>
     <w:multiLevelType w:val="hybridMultilevel"/>
     <w:tmpl w:val="5A3891A6"/>
@@ -12407,7 +12737,7 @@
       </w:pPr>
     </w:lvl>
   </w:abstractNum>
-  <w:abstractNum w:abstractNumId="26" w15:restartNumberingAfterBreak="0">
+  <w:abstractNum w:abstractNumId="27" w15:restartNumberingAfterBreak="0">
     <w:nsid w:val="5BEF3149"/>
     <w:multiLevelType w:val="hybridMultilevel"/>
     <w:tmpl w:val="D512B640"/>
@@ -12493,7 +12823,7 @@
       </w:pPr>
     </w:lvl>
   </w:abstractNum>
-  <w:abstractNum w:abstractNumId="27" w15:restartNumberingAfterBreak="0">
+  <w:abstractNum w:abstractNumId="28" w15:restartNumberingAfterBreak="0">
     <w:nsid w:val="5E995594"/>
     <w:multiLevelType w:val="hybridMultilevel"/>
     <w:tmpl w:val="88EC34AA"/>
@@ -12579,7 +12909,7 @@
       </w:pPr>
     </w:lvl>
   </w:abstractNum>
-  <w:abstractNum w:abstractNumId="28" w15:restartNumberingAfterBreak="0">
+  <w:abstractNum w:abstractNumId="29" w15:restartNumberingAfterBreak="0">
     <w:nsid w:val="64753A55"/>
     <w:multiLevelType w:val="hybridMultilevel"/>
     <w:tmpl w:val="8F344054"/>
@@ -12665,7 +12995,7 @@
       </w:pPr>
     </w:lvl>
   </w:abstractNum>
-  <w:abstractNum w:abstractNumId="29" w15:restartNumberingAfterBreak="0">
+  <w:abstractNum w:abstractNumId="30" w15:restartNumberingAfterBreak="0">
     <w:nsid w:val="64A13C5E"/>
     <w:multiLevelType w:val="hybridMultilevel"/>
     <w:tmpl w:val="3E42E81C"/>
@@ -12778,7 +13108,7 @@
       </w:rPr>
     </w:lvl>
   </w:abstractNum>
-  <w:abstractNum w:abstractNumId="30" w15:restartNumberingAfterBreak="0">
+  <w:abstractNum w:abstractNumId="31" w15:restartNumberingAfterBreak="0">
     <w:nsid w:val="66CD2133"/>
     <w:multiLevelType w:val="hybridMultilevel"/>
     <w:tmpl w:val="B6FEA19C"/>
@@ -12868,7 +13198,7 @@
       </w:pPr>
     </w:lvl>
   </w:abstractNum>
-  <w:abstractNum w:abstractNumId="31" w15:restartNumberingAfterBreak="0">
+  <w:abstractNum w:abstractNumId="32" w15:restartNumberingAfterBreak="0">
     <w:nsid w:val="6B1139CB"/>
     <w:multiLevelType w:val="hybridMultilevel"/>
     <w:tmpl w:val="AFFCEB08"/>
@@ -12954,7 +13284,7 @@
       </w:pPr>
     </w:lvl>
   </w:abstractNum>
-  <w:abstractNum w:abstractNumId="32" w15:restartNumberingAfterBreak="0">
+  <w:abstractNum w:abstractNumId="33" w15:restartNumberingAfterBreak="0">
     <w:nsid w:val="6B21327B"/>
     <w:multiLevelType w:val="multilevel"/>
     <w:tmpl w:val="0415001F"/>
@@ -13040,7 +13370,7 @@
       </w:pPr>
     </w:lvl>
   </w:abstractNum>
-  <w:abstractNum w:abstractNumId="33" w15:restartNumberingAfterBreak="0">
+  <w:abstractNum w:abstractNumId="34" w15:restartNumberingAfterBreak="0">
     <w:nsid w:val="6BAB4CD4"/>
     <w:multiLevelType w:val="hybridMultilevel"/>
     <w:tmpl w:val="70341B7E"/>
@@ -13126,7 +13456,7 @@
       </w:pPr>
     </w:lvl>
   </w:abstractNum>
-  <w:abstractNum w:abstractNumId="34" w15:restartNumberingAfterBreak="0">
+  <w:abstractNum w:abstractNumId="35" w15:restartNumberingAfterBreak="0">
     <w:nsid w:val="6CA67565"/>
     <w:multiLevelType w:val="hybridMultilevel"/>
     <w:tmpl w:val="E5E63F10"/>
@@ -13239,7 +13569,7 @@
       </w:rPr>
     </w:lvl>
   </w:abstractNum>
-  <w:abstractNum w:abstractNumId="35" w15:restartNumberingAfterBreak="0">
+  <w:abstractNum w:abstractNumId="36" w15:restartNumberingAfterBreak="0">
     <w:nsid w:val="71EE14CD"/>
     <w:multiLevelType w:val="hybridMultilevel"/>
     <w:tmpl w:val="6EF2D16C"/>
@@ -13328,7 +13658,7 @@
       </w:pPr>
     </w:lvl>
   </w:abstractNum>
-  <w:abstractNum w:abstractNumId="36" w15:restartNumberingAfterBreak="0">
+  <w:abstractNum w:abstractNumId="37" w15:restartNumberingAfterBreak="0">
     <w:nsid w:val="77E73D9B"/>
     <w:multiLevelType w:val="hybridMultilevel"/>
     <w:tmpl w:val="58202EF6"/>
@@ -13441,7 +13771,7 @@
       </w:rPr>
     </w:lvl>
   </w:abstractNum>
-  <w:abstractNum w:abstractNumId="37" w15:restartNumberingAfterBreak="0">
+  <w:abstractNum w:abstractNumId="38" w15:restartNumberingAfterBreak="0">
     <w:nsid w:val="7BD03848"/>
     <w:multiLevelType w:val="hybridMultilevel"/>
     <w:tmpl w:val="9F505D72"/>
@@ -13528,88 +13858,88 @@
     </w:lvl>
   </w:abstractNum>
   <w:num w:numId="1">
-    <w:abstractNumId w:val="8"/>
+    <w:abstractNumId w:val="9"/>
   </w:num>
   <w:num w:numId="2">
+    <w:abstractNumId w:val="23"/>
+  </w:num>
+  <w:num w:numId="3">
+    <w:abstractNumId w:val="18"/>
+  </w:num>
+  <w:num w:numId="4">
+    <w:abstractNumId w:val="15"/>
+  </w:num>
+  <w:num w:numId="5">
+    <w:abstractNumId w:val="16"/>
+  </w:num>
+  <w:num w:numId="6">
+    <w:abstractNumId w:val="30"/>
+  </w:num>
+  <w:num w:numId="7">
+    <w:abstractNumId w:val="35"/>
+  </w:num>
+  <w:num w:numId="8">
+    <w:abstractNumId w:val="4"/>
+  </w:num>
+  <w:num w:numId="9">
+    <w:abstractNumId w:val="5"/>
+  </w:num>
+  <w:num w:numId="10">
+    <w:abstractNumId w:val="25"/>
+  </w:num>
+  <w:num w:numId="11">
+    <w:abstractNumId w:val="13"/>
+  </w:num>
+  <w:num w:numId="12">
+    <w:abstractNumId w:val="17"/>
+  </w:num>
+  <w:num w:numId="13">
+    <w:abstractNumId w:val="31"/>
+  </w:num>
+  <w:num w:numId="14">
+    <w:abstractNumId w:val="20"/>
+  </w:num>
+  <w:num w:numId="15">
+    <w:abstractNumId w:val="27"/>
+  </w:num>
+  <w:num w:numId="16">
+    <w:abstractNumId w:val="10"/>
+  </w:num>
+  <w:num w:numId="17">
     <w:abstractNumId w:val="22"/>
   </w:num>
-  <w:num w:numId="3">
-    <w:abstractNumId w:val="17"/>
-  </w:num>
-  <w:num w:numId="4">
-    <w:abstractNumId w:val="14"/>
-  </w:num>
-  <w:num w:numId="5">
-    <w:abstractNumId w:val="15"/>
-  </w:num>
-  <w:num w:numId="6">
-    <w:abstractNumId w:val="29"/>
-  </w:num>
-  <w:num w:numId="7">
-    <w:abstractNumId w:val="34"/>
-  </w:num>
-  <w:num w:numId="8">
-    <w:abstractNumId w:val="3"/>
-  </w:num>
-  <w:num w:numId="9">
-    <w:abstractNumId w:val="4"/>
-  </w:num>
-  <w:num w:numId="10">
-    <w:abstractNumId w:val="24"/>
-  </w:num>
-  <w:num w:numId="11">
-    <w:abstractNumId w:val="12"/>
-  </w:num>
-  <w:num w:numId="12">
-    <w:abstractNumId w:val="16"/>
-  </w:num>
-  <w:num w:numId="13">
-    <w:abstractNumId w:val="30"/>
-  </w:num>
-  <w:num w:numId="14">
-    <w:abstractNumId w:val="19"/>
-  </w:num>
-  <w:num w:numId="15">
-    <w:abstractNumId w:val="26"/>
-  </w:num>
-  <w:num w:numId="16">
-    <w:abstractNumId w:val="9"/>
-  </w:num>
-  <w:num w:numId="17">
+  <w:num w:numId="18">
     <w:abstractNumId w:val="21"/>
-  </w:num>
-  <w:num w:numId="18">
-    <w:abstractNumId w:val="20"/>
   </w:num>
   <w:num w:numId="19">
     <w:abstractNumId w:val="0"/>
   </w:num>
   <w:num w:numId="20">
-    <w:abstractNumId w:val="25"/>
+    <w:abstractNumId w:val="26"/>
   </w:num>
   <w:num w:numId="21">
-    <w:abstractNumId w:val="10"/>
+    <w:abstractNumId w:val="11"/>
   </w:num>
   <w:num w:numId="22">
+    <w:abstractNumId w:val="29"/>
+  </w:num>
+  <w:num w:numId="23">
     <w:abstractNumId w:val="28"/>
   </w:num>
-  <w:num w:numId="23">
-    <w:abstractNumId w:val="27"/>
-  </w:num>
   <w:num w:numId="24">
-    <w:abstractNumId w:val="32"/>
+    <w:abstractNumId w:val="33"/>
   </w:num>
   <w:num w:numId="25">
-    <w:abstractNumId w:val="11"/>
+    <w:abstractNumId w:val="12"/>
   </w:num>
   <w:num w:numId="26">
-    <w:abstractNumId w:val="37"/>
+    <w:abstractNumId w:val="38"/>
   </w:num>
   <w:num w:numId="27">
-    <w:abstractNumId w:val="7"/>
+    <w:abstractNumId w:val="8"/>
   </w:num>
   <w:num w:numId="28">
-    <w:abstractNumId w:val="5"/>
+    <w:abstractNumId w:val="6"/>
     <w:lvlOverride w:ilvl="0">
       <w:startOverride w:val="1"/>
     </w:lvlOverride>
@@ -13639,34 +13969,37 @@
     </w:lvlOverride>
   </w:num>
   <w:num w:numId="29">
-    <w:abstractNumId w:val="23"/>
+    <w:abstractNumId w:val="24"/>
   </w:num>
   <w:num w:numId="30">
+    <w:abstractNumId w:val="37"/>
+  </w:num>
+  <w:num w:numId="31">
+    <w:abstractNumId w:val="32"/>
+  </w:num>
+  <w:num w:numId="32">
+    <w:abstractNumId w:val="34"/>
+  </w:num>
+  <w:num w:numId="33">
+    <w:abstractNumId w:val="19"/>
+  </w:num>
+  <w:num w:numId="34">
     <w:abstractNumId w:val="36"/>
   </w:num>
-  <w:num w:numId="31">
-    <w:abstractNumId w:val="31"/>
-  </w:num>
-  <w:num w:numId="32">
-    <w:abstractNumId w:val="33"/>
-  </w:num>
-  <w:num w:numId="33">
-    <w:abstractNumId w:val="18"/>
-  </w:num>
-  <w:num w:numId="34">
-    <w:abstractNumId w:val="35"/>
-  </w:num>
   <w:num w:numId="35">
-    <w:abstractNumId w:val="6"/>
+    <w:abstractNumId w:val="7"/>
   </w:num>
   <w:num w:numId="36">
-    <w:abstractNumId w:val="13"/>
+    <w:abstractNumId w:val="14"/>
   </w:num>
   <w:num w:numId="37">
-    <w:abstractNumId w:val="1"/>
+    <w:abstractNumId w:val="2"/>
   </w:num>
   <w:num w:numId="38">
-    <w:abstractNumId w:val="2"/>
+    <w:abstractNumId w:val="3"/>
+  </w:num>
+  <w:num w:numId="39">
+    <w:abstractNumId w:val="1"/>
   </w:num>
 </w:numbering>
 </file>
@@ -15209,7 +15542,7 @@
 </file>
 
 <file path=customXml/itemProps2.xml><?xml version="1.0" encoding="utf-8"?>
-<ds:datastoreItem xmlns:ds="http://schemas.openxmlformats.org/officeDocument/2006/customXml" ds:itemID="{A1494BBC-0B30-4BDF-A3AD-B060D80936C5}">
+<ds:datastoreItem xmlns:ds="http://schemas.openxmlformats.org/officeDocument/2006/customXml" ds:itemID="{4CB97FBE-41B4-484F-BA8C-A0AAB05D2EE1}">
   <ds:schemaRefs>
     <ds:schemaRef ds:uri="http://schemas.openxmlformats.org/officeDocument/2006/bibliography"/>
   </ds:schemaRefs>

</xml_diff>